<commit_message>
- Added check point.
</commit_message>
<xml_diff>
--- a/DOCS_GMT/Rapport consolidé Informatique-Sebastien-Serge SIGI_GMT_2.docx
+++ b/DOCS_GMT/Rapport consolidé Informatique-Sebastien-Serge SIGI_GMT_2.docx
@@ -2271,6 +2271,46 @@
         </w:rPr>
         <w:t xml:space="preserve"> pour les 3 niveaux de validation.</w:t>
       </w:r>
+    </w:p>
+    <w:p>
+      <w:pPr>
+        <w:tabs>
+          <w:tab w:val="left" w:pos="2188"/>
+        </w:tabs>
+        <w:rPr>
+          <w:b/>
+          <w:i/>
+          <w:color w:val="FF0000"/>
+          <w:sz w:val="24"/>
+          <w:szCs w:val="24"/>
+          <w:lang w:val="fr-FR"/>
+        </w:rPr>
+      </w:pPr>
+      <w:r>
+        <w:rPr>
+          <w:b/>
+          <w:i/>
+          <w:color w:val="FF0000"/>
+          <w:sz w:val="24"/>
+          <w:szCs w:val="24"/>
+          <w:lang w:val="fr-FR"/>
+        </w:rPr>
+        <w:t>TDCONTINUED</w:t>
+      </w:r>
+      <w:r>
+        <w:rPr>
+          <w:b/>
+          <w:i/>
+          <w:color w:val="FF0000"/>
+          <w:sz w:val="24"/>
+          <w:szCs w:val="24"/>
+          <w:lang w:val="fr-FR"/>
+        </w:rPr>
+        <w:tab/>
+        <w:t>20160128_1200</w:t>
+      </w:r>
+      <w:bookmarkStart w:id="0" w:name="_GoBack"/>
+      <w:bookmarkEnd w:id="0"/>
     </w:p>
     <w:p>
       <w:pPr>
@@ -3047,7 +3087,7 @@
           <w:lang w:val="fr-FR"/>
         </w:rPr>
       </w:pPr>
-      <w:commentRangeStart w:id="0"/>
+      <w:commentRangeStart w:id="1"/>
       <w:r>
         <w:rPr>
           <w:b/>
@@ -3368,12 +3408,12 @@
         </w:rPr>
         <w:t>s par la BNC.</w:t>
       </w:r>
-      <w:commentRangeEnd w:id="0"/>
+      <w:commentRangeEnd w:id="1"/>
       <w:r>
         <w:rPr>
           <w:rStyle w:val="Marquedecommentaire"/>
         </w:rPr>
-        <w:commentReference w:id="0"/>
+        <w:commentReference w:id="1"/>
       </w:r>
     </w:p>
     <w:p>
@@ -3487,8 +3527,6 @@
           <w:lang w:val="fr-FR"/>
         </w:rPr>
       </w:pPr>
-      <w:bookmarkStart w:id="1" w:name="_GoBack"/>
-      <w:bookmarkEnd w:id="1"/>
     </w:p>
     <w:p>
       <w:pPr>
@@ -6785,7 +6823,7 @@
 
 <file path=word/comments.xml><?xml version="1.0" encoding="utf-8"?>
 <w:comments xmlns:wpc="http://schemas.microsoft.com/office/word/2010/wordprocessingCanvas" xmlns:mc="http://schemas.openxmlformats.org/markup-compatibility/2006" xmlns:o="urn:schemas-microsoft-com:office:office" xmlns:r="http://schemas.openxmlformats.org/officeDocument/2006/relationships" xmlns:m="http://schemas.openxmlformats.org/officeDocument/2006/math" xmlns:v="urn:schemas-microsoft-com:vml" xmlns:wp14="http://schemas.microsoft.com/office/word/2010/wordprocessingDrawing" xmlns:wp="http://schemas.openxmlformats.org/drawingml/2006/wordprocessingDrawing" xmlns:w10="urn:schemas-microsoft-com:office:word" xmlns:w="http://schemas.openxmlformats.org/wordprocessingml/2006/main" xmlns:w14="http://schemas.microsoft.com/office/word/2010/wordml" xmlns:wpg="http://schemas.microsoft.com/office/word/2010/wordprocessingGroup" xmlns:wpi="http://schemas.microsoft.com/office/word/2010/wordprocessingInk" xmlns:wne="http://schemas.microsoft.com/office/word/2006/wordml" xmlns:wps="http://schemas.microsoft.com/office/word/2010/wordprocessingShape" mc:Ignorable="w14 wp14">
-  <w:comment w:id="0" w:author="Giovanni Michele Toglia" w:date="2016-01-15T15:28:00Z" w:initials="GMT">
+  <w:comment w:id="1" w:author="Giovanni Michele Toglia" w:date="2016-01-15T15:28:00Z" w:initials="GMT">
     <w:p>
       <w:pPr>
         <w:pStyle w:val="Commentaire"/>

</xml_diff>